<commit_message>
Please review and verify the Scope of the Project..... the WBS is yet been added to the document
</commit_message>
<xml_diff>
--- a/Velija/Scope of the Project.docx
+++ b/Velija/Scope of the Project.docx
@@ -19,7 +19,16 @@
           <w:sz w:val="40"/>
           <w:lang w:val="en-GB"/>
         </w:rPr>
-        <w:t>Scope of the Project</w:t>
+        <w:t xml:space="preserve">Scope </w:t>
+      </w:r>
+      <w:r>
+        <w:rPr>
+          <w:rFonts w:ascii="Times New Roman" w:hAnsi="Times New Roman" w:cs="Times New Roman"/>
+          <w:b/>
+          <w:sz w:val="40"/>
+          <w:lang w:val="en-GB"/>
+        </w:rPr>
+        <w:t>Management Plan</w:t>
       </w:r>
     </w:p>
     <w:p>
@@ -126,6 +135,17 @@
         </w:rPr>
         <w:t xml:space="preserve">ents, and the change will be documented in a weekly status report. The final project deliverables will have to be reviewed by all team members. </w:t>
       </w:r>
+    </w:p>
+    <w:p>
+      <w:pPr>
+        <w:spacing w:line="360" w:lineRule="auto"/>
+        <w:rPr>
+          <w:rFonts w:ascii="Times New Roman" w:hAnsi="Times New Roman" w:cs="Times New Roman"/>
+          <w:lang w:val="en-GB"/>
+        </w:rPr>
+      </w:pPr>
+      <w:bookmarkStart w:id="0" w:name="_GoBack"/>
+      <w:bookmarkEnd w:id="0"/>
     </w:p>
     <w:tbl>
       <w:tblPr>
@@ -239,6 +259,13 @@
                 <w:lang w:val="en-GB"/>
               </w:rPr>
             </w:pPr>
+            <w:r>
+              <w:rPr>
+                <w:rFonts w:ascii="Times New Roman" w:hAnsi="Times New Roman" w:cs="Times New Roman"/>
+                <w:lang w:val="en-GB"/>
+              </w:rPr>
+              <w:t>Team Member</w:t>
+            </w:r>
           </w:p>
         </w:tc>
         <w:tc>
@@ -253,6 +280,75 @@
                 <w:lang w:val="en-GB"/>
               </w:rPr>
             </w:pPr>
+            <w:r>
+              <w:rPr>
+                <w:rFonts w:ascii="Times New Roman" w:hAnsi="Times New Roman" w:cs="Times New Roman"/>
+                <w:lang w:val="en-GB"/>
+              </w:rPr>
+              <w:t>Verify project scope</w:t>
+            </w:r>
+          </w:p>
+          <w:p>
+            <w:pPr>
+              <w:spacing w:line="360" w:lineRule="auto"/>
+              <w:rPr>
+                <w:rFonts w:ascii="Times New Roman" w:hAnsi="Times New Roman" w:cs="Times New Roman"/>
+                <w:lang w:val="en-GB"/>
+              </w:rPr>
+            </w:pPr>
+            <w:r>
+              <w:rPr>
+                <w:rFonts w:ascii="Times New Roman" w:hAnsi="Times New Roman" w:cs="Times New Roman"/>
+                <w:lang w:val="en-GB"/>
+              </w:rPr>
+              <w:t>Change scope according to</w:t>
+            </w:r>
+            <w:r>
+              <w:rPr>
+                <w:rFonts w:ascii="Times New Roman" w:hAnsi="Times New Roman" w:cs="Times New Roman"/>
+                <w:lang w:val="en-GB"/>
+              </w:rPr>
+              <w:t xml:space="preserve"> the</w:t>
+            </w:r>
+            <w:r>
+              <w:rPr>
+                <w:rFonts w:ascii="Times New Roman" w:hAnsi="Times New Roman" w:cs="Times New Roman"/>
+                <w:lang w:val="en-GB"/>
+              </w:rPr>
+              <w:t xml:space="preserve"> request</w:t>
+            </w:r>
+          </w:p>
+          <w:p>
+            <w:pPr>
+              <w:spacing w:line="360" w:lineRule="auto"/>
+              <w:rPr>
+                <w:rFonts w:ascii="Times New Roman" w:hAnsi="Times New Roman" w:cs="Times New Roman"/>
+                <w:lang w:val="en-GB"/>
+              </w:rPr>
+            </w:pPr>
+            <w:r>
+              <w:rPr>
+                <w:rFonts w:ascii="Times New Roman" w:hAnsi="Times New Roman" w:cs="Times New Roman"/>
+                <w:lang w:val="en-GB"/>
+              </w:rPr>
+              <w:t>Update project documents upon approval of a scope change</w:t>
+            </w:r>
+          </w:p>
+          <w:p>
+            <w:pPr>
+              <w:spacing w:line="360" w:lineRule="auto"/>
+              <w:rPr>
+                <w:rFonts w:ascii="Times New Roman" w:hAnsi="Times New Roman" w:cs="Times New Roman"/>
+                <w:lang w:val="en-GB"/>
+              </w:rPr>
+            </w:pPr>
+            <w:r>
+              <w:rPr>
+                <w:rFonts w:ascii="Times New Roman" w:hAnsi="Times New Roman" w:cs="Times New Roman"/>
+                <w:lang w:val="en-GB"/>
+              </w:rPr>
+              <w:t>Evaluate the need for scope changes and communicate them to the team</w:t>
+            </w:r>
           </w:p>
         </w:tc>
       </w:tr>
@@ -290,6 +386,13 @@
                 <w:lang w:val="en-GB"/>
               </w:rPr>
             </w:pPr>
+            <w:r>
+              <w:rPr>
+                <w:rFonts w:ascii="Times New Roman" w:hAnsi="Times New Roman" w:cs="Times New Roman"/>
+                <w:lang w:val="en-GB"/>
+              </w:rPr>
+              <w:t>Team Member</w:t>
+            </w:r>
           </w:p>
         </w:tc>
         <w:tc>
@@ -304,6 +407,61 @@
                 <w:lang w:val="en-GB"/>
               </w:rPr>
             </w:pPr>
+            <w:r>
+              <w:rPr>
+                <w:rFonts w:ascii="Times New Roman" w:hAnsi="Times New Roman" w:cs="Times New Roman"/>
+                <w:lang w:val="en-GB"/>
+              </w:rPr>
+              <w:t>Verify project scope</w:t>
+            </w:r>
+          </w:p>
+          <w:p>
+            <w:pPr>
+              <w:spacing w:line="360" w:lineRule="auto"/>
+              <w:rPr>
+                <w:rFonts w:ascii="Times New Roman" w:hAnsi="Times New Roman" w:cs="Times New Roman"/>
+                <w:lang w:val="en-GB"/>
+              </w:rPr>
+            </w:pPr>
+            <w:r>
+              <w:rPr>
+                <w:rFonts w:ascii="Times New Roman" w:hAnsi="Times New Roman" w:cs="Times New Roman"/>
+                <w:lang w:val="en-GB"/>
+              </w:rPr>
+              <w:t>Change scope according to request</w:t>
+            </w:r>
+          </w:p>
+          <w:p>
+            <w:pPr>
+              <w:spacing w:line="360" w:lineRule="auto"/>
+              <w:rPr>
+                <w:rFonts w:ascii="Times New Roman" w:hAnsi="Times New Roman" w:cs="Times New Roman"/>
+                <w:lang w:val="en-GB"/>
+              </w:rPr>
+            </w:pPr>
+            <w:r>
+              <w:rPr>
+                <w:rFonts w:ascii="Times New Roman" w:hAnsi="Times New Roman" w:cs="Times New Roman"/>
+                <w:lang w:val="en-GB"/>
+              </w:rPr>
+              <w:t>Update project documents upon approval of a scope change</w:t>
+            </w:r>
+          </w:p>
+          <w:p>
+            <w:pPr>
+              <w:spacing w:line="360" w:lineRule="auto"/>
+              <w:rPr>
+                <w:rFonts w:ascii="Times New Roman" w:hAnsi="Times New Roman" w:cs="Times New Roman"/>
+                <w:lang w:val="en-GB"/>
+              </w:rPr>
+            </w:pPr>
+            <w:r>
+              <w:rPr>
+                <w:rFonts w:ascii="Times New Roman" w:hAnsi="Times New Roman" w:cs="Times New Roman"/>
+                <w:lang w:val="en-GB"/>
+              </w:rPr>
+              <w:t>Evaluate the need for scope changes and communicate them to the team</w:t>
+            </w:r>
           </w:p>
         </w:tc>
       </w:tr>
@@ -325,6 +483,7 @@
                 <w:rFonts w:ascii="Times New Roman" w:hAnsi="Times New Roman" w:cs="Times New Roman"/>
                 <w:lang w:val="en-GB"/>
               </w:rPr>
+              <w:lastRenderedPageBreak/>
               <w:t>Yi Juan</w:t>
             </w:r>
           </w:p>
@@ -341,6 +500,13 @@
                 <w:lang w:val="en-GB"/>
               </w:rPr>
             </w:pPr>
+            <w:r>
+              <w:rPr>
+                <w:rFonts w:ascii="Times New Roman" w:hAnsi="Times New Roman" w:cs="Times New Roman"/>
+                <w:lang w:val="en-GB"/>
+              </w:rPr>
+              <w:t>Team Member</w:t>
+            </w:r>
           </w:p>
         </w:tc>
         <w:tc>
@@ -355,6 +521,179 @@
                 <w:lang w:val="en-GB"/>
               </w:rPr>
             </w:pPr>
+            <w:r>
+              <w:rPr>
+                <w:rFonts w:ascii="Times New Roman" w:hAnsi="Times New Roman" w:cs="Times New Roman"/>
+                <w:lang w:val="en-GB"/>
+              </w:rPr>
+              <w:t>Verify project scope</w:t>
+            </w:r>
+          </w:p>
+          <w:p>
+            <w:pPr>
+              <w:spacing w:line="360" w:lineRule="auto"/>
+              <w:rPr>
+                <w:rFonts w:ascii="Times New Roman" w:hAnsi="Times New Roman" w:cs="Times New Roman"/>
+                <w:lang w:val="en-GB"/>
+              </w:rPr>
+            </w:pPr>
+            <w:r>
+              <w:rPr>
+                <w:rFonts w:ascii="Times New Roman" w:hAnsi="Times New Roman" w:cs="Times New Roman"/>
+                <w:lang w:val="en-GB"/>
+              </w:rPr>
+              <w:t>Change scope according to request</w:t>
+            </w:r>
+          </w:p>
+          <w:p>
+            <w:pPr>
+              <w:spacing w:line="360" w:lineRule="auto"/>
+              <w:rPr>
+                <w:rFonts w:ascii="Times New Roman" w:hAnsi="Times New Roman" w:cs="Times New Roman"/>
+                <w:lang w:val="en-GB"/>
+              </w:rPr>
+            </w:pPr>
+            <w:r>
+              <w:rPr>
+                <w:rFonts w:ascii="Times New Roman" w:hAnsi="Times New Roman" w:cs="Times New Roman"/>
+                <w:lang w:val="en-GB"/>
+              </w:rPr>
+              <w:t>Update project documents upon approval of a scope change</w:t>
+            </w:r>
+          </w:p>
+          <w:p>
+            <w:pPr>
+              <w:spacing w:line="360" w:lineRule="auto"/>
+              <w:rPr>
+                <w:rFonts w:ascii="Times New Roman" w:hAnsi="Times New Roman" w:cs="Times New Roman"/>
+                <w:lang w:val="en-GB"/>
+              </w:rPr>
+            </w:pPr>
+            <w:r>
+              <w:rPr>
+                <w:rFonts w:ascii="Times New Roman" w:hAnsi="Times New Roman" w:cs="Times New Roman"/>
+                <w:lang w:val="en-GB"/>
+              </w:rPr>
+              <w:t>Evaluate the need for scope changes and communicate them to the team</w:t>
+            </w:r>
+          </w:p>
+        </w:tc>
+      </w:tr>
+      <w:tr>
+        <w:trPr>
+          <w:trHeight w:val="863"/>
+        </w:trPr>
+        <w:tc>
+          <w:tcPr>
+            <w:tcW w:w="3132" w:type="dxa"/>
+          </w:tcPr>
+          <w:p>
+            <w:pPr>
+              <w:spacing w:line="360" w:lineRule="auto"/>
+              <w:rPr>
+                <w:rFonts w:ascii="Times New Roman" w:hAnsi="Times New Roman" w:cs="Times New Roman"/>
+                <w:lang w:val="en-GB"/>
+              </w:rPr>
+            </w:pPr>
+            <w:proofErr w:type="spellStart"/>
+            <w:r>
+              <w:rPr>
+                <w:rFonts w:ascii="Times New Roman" w:hAnsi="Times New Roman" w:cs="Times New Roman"/>
+                <w:lang w:val="en-GB"/>
+              </w:rPr>
+              <w:t>Akhilesh</w:t>
+            </w:r>
+            <w:proofErr w:type="spellEnd"/>
+          </w:p>
+        </w:tc>
+        <w:tc>
+          <w:tcPr>
+            <w:tcW w:w="3132" w:type="dxa"/>
+          </w:tcPr>
+          <w:p>
+            <w:pPr>
+              <w:spacing w:line="360" w:lineRule="auto"/>
+              <w:rPr>
+                <w:rFonts w:ascii="Times New Roman" w:hAnsi="Times New Roman" w:cs="Times New Roman"/>
+                <w:lang w:val="en-GB"/>
+              </w:rPr>
+            </w:pPr>
+            <w:r>
+              <w:rPr>
+                <w:rFonts w:ascii="Times New Roman" w:hAnsi="Times New Roman" w:cs="Times New Roman"/>
+                <w:lang w:val="en-GB"/>
+              </w:rPr>
+              <w:t>Team Member</w:t>
+            </w:r>
+          </w:p>
+        </w:tc>
+        <w:tc>
+          <w:tcPr>
+            <w:tcW w:w="3132" w:type="dxa"/>
+          </w:tcPr>
+          <w:p>
+            <w:pPr>
+              <w:spacing w:line="360" w:lineRule="auto"/>
+              <w:rPr>
+                <w:rFonts w:ascii="Times New Roman" w:hAnsi="Times New Roman" w:cs="Times New Roman"/>
+                <w:lang w:val="en-GB"/>
+              </w:rPr>
+            </w:pPr>
+            <w:r>
+              <w:rPr>
+                <w:rFonts w:ascii="Times New Roman" w:hAnsi="Times New Roman" w:cs="Times New Roman"/>
+                <w:lang w:val="en-GB"/>
+              </w:rPr>
+              <w:t>Verify project scope</w:t>
+            </w:r>
+          </w:p>
+          <w:p>
+            <w:pPr>
+              <w:spacing w:line="360" w:lineRule="auto"/>
+              <w:rPr>
+                <w:rFonts w:ascii="Times New Roman" w:hAnsi="Times New Roman" w:cs="Times New Roman"/>
+                <w:lang w:val="en-GB"/>
+              </w:rPr>
+            </w:pPr>
+            <w:r>
+              <w:rPr>
+                <w:rFonts w:ascii="Times New Roman" w:hAnsi="Times New Roman" w:cs="Times New Roman"/>
+                <w:lang w:val="en-GB"/>
+              </w:rPr>
+              <w:t>Change scope according to request</w:t>
+            </w:r>
+          </w:p>
+          <w:p>
+            <w:pPr>
+              <w:spacing w:line="360" w:lineRule="auto"/>
+              <w:rPr>
+                <w:rFonts w:ascii="Times New Roman" w:hAnsi="Times New Roman" w:cs="Times New Roman"/>
+                <w:lang w:val="en-GB"/>
+              </w:rPr>
+            </w:pPr>
+            <w:r>
+              <w:rPr>
+                <w:rFonts w:ascii="Times New Roman" w:hAnsi="Times New Roman" w:cs="Times New Roman"/>
+                <w:lang w:val="en-GB"/>
+              </w:rPr>
+              <w:t>Update project documents upon approval of a scope change</w:t>
+            </w:r>
+          </w:p>
+          <w:p>
+            <w:pPr>
+              <w:spacing w:line="360" w:lineRule="auto"/>
+              <w:rPr>
+                <w:rFonts w:ascii="Times New Roman" w:hAnsi="Times New Roman" w:cs="Times New Roman"/>
+                <w:lang w:val="en-GB"/>
+              </w:rPr>
+            </w:pPr>
+            <w:r>
+              <w:rPr>
+                <w:rFonts w:ascii="Times New Roman" w:hAnsi="Times New Roman" w:cs="Times New Roman"/>
+                <w:lang w:val="en-GB"/>
+              </w:rPr>
+              <w:t>Evaluate the need for scope changes and communicate them to the team</w:t>
+            </w:r>
           </w:p>
         </w:tc>
       </w:tr>
@@ -377,7 +716,7 @@
                 <w:rFonts w:ascii="Times New Roman" w:hAnsi="Times New Roman" w:cs="Times New Roman"/>
                 <w:lang w:val="en-GB"/>
               </w:rPr>
-              <w:t>Akhilesh</w:t>
+              <w:t>Nidhi</w:t>
             </w:r>
             <w:proofErr w:type="spellEnd"/>
           </w:p>
@@ -394,6 +733,13 @@
                 <w:lang w:val="en-GB"/>
               </w:rPr>
             </w:pPr>
+            <w:r>
+              <w:rPr>
+                <w:rFonts w:ascii="Times New Roman" w:hAnsi="Times New Roman" w:cs="Times New Roman"/>
+                <w:lang w:val="en-GB"/>
+              </w:rPr>
+              <w:t>Scrum Master</w:t>
+            </w:r>
           </w:p>
         </w:tc>
         <w:tc>
@@ -408,6 +754,179 @@
                 <w:lang w:val="en-GB"/>
               </w:rPr>
             </w:pPr>
+            <w:r>
+              <w:rPr>
+                <w:rFonts w:ascii="Times New Roman" w:hAnsi="Times New Roman" w:cs="Times New Roman"/>
+                <w:lang w:val="en-GB"/>
+              </w:rPr>
+              <w:t>Verify project scope</w:t>
+            </w:r>
+          </w:p>
+          <w:p>
+            <w:pPr>
+              <w:spacing w:line="360" w:lineRule="auto"/>
+              <w:rPr>
+                <w:rFonts w:ascii="Times New Roman" w:hAnsi="Times New Roman" w:cs="Times New Roman"/>
+                <w:lang w:val="en-GB"/>
+              </w:rPr>
+            </w:pPr>
+            <w:r>
+              <w:rPr>
+                <w:rFonts w:ascii="Times New Roman" w:hAnsi="Times New Roman" w:cs="Times New Roman"/>
+                <w:lang w:val="en-GB"/>
+              </w:rPr>
+              <w:t>Facilitate scope change request</w:t>
+            </w:r>
+          </w:p>
+          <w:p>
+            <w:pPr>
+              <w:spacing w:line="360" w:lineRule="auto"/>
+              <w:rPr>
+                <w:rFonts w:ascii="Times New Roman" w:hAnsi="Times New Roman" w:cs="Times New Roman"/>
+                <w:lang w:val="en-GB"/>
+              </w:rPr>
+            </w:pPr>
+            <w:r>
+              <w:rPr>
+                <w:rFonts w:ascii="Times New Roman" w:hAnsi="Times New Roman" w:cs="Times New Roman"/>
+                <w:lang w:val="en-GB"/>
+              </w:rPr>
+              <w:t>Update project documents upon approval of a scope change</w:t>
+            </w:r>
+          </w:p>
+          <w:p>
+            <w:pPr>
+              <w:spacing w:line="360" w:lineRule="auto"/>
+              <w:rPr>
+                <w:rFonts w:ascii="Times New Roman" w:hAnsi="Times New Roman" w:cs="Times New Roman"/>
+                <w:lang w:val="en-GB"/>
+              </w:rPr>
+            </w:pPr>
+            <w:r>
+              <w:rPr>
+                <w:rFonts w:ascii="Times New Roman" w:hAnsi="Times New Roman" w:cs="Times New Roman"/>
+                <w:lang w:val="en-GB"/>
+              </w:rPr>
+              <w:t>Evaluate the need for scope changes and communicate them to the team</w:t>
+            </w:r>
+          </w:p>
+        </w:tc>
+      </w:tr>
+      <w:tr>
+        <w:trPr>
+          <w:trHeight w:val="445"/>
+        </w:trPr>
+        <w:tc>
+          <w:tcPr>
+            <w:tcW w:w="3132" w:type="dxa"/>
+          </w:tcPr>
+          <w:p>
+            <w:pPr>
+              <w:spacing w:line="360" w:lineRule="auto"/>
+              <w:rPr>
+                <w:rFonts w:ascii="Times New Roman" w:hAnsi="Times New Roman" w:cs="Times New Roman"/>
+                <w:lang w:val="en-GB"/>
+              </w:rPr>
+            </w:pPr>
+            <w:proofErr w:type="spellStart"/>
+            <w:r>
+              <w:rPr>
+                <w:rFonts w:ascii="Times New Roman" w:hAnsi="Times New Roman" w:cs="Times New Roman"/>
+                <w:lang w:val="en-GB"/>
+              </w:rPr>
+              <w:t>Cai</w:t>
+            </w:r>
+            <w:proofErr w:type="spellEnd"/>
+          </w:p>
+        </w:tc>
+        <w:tc>
+          <w:tcPr>
+            <w:tcW w:w="3132" w:type="dxa"/>
+          </w:tcPr>
+          <w:p>
+            <w:pPr>
+              <w:spacing w:line="360" w:lineRule="auto"/>
+              <w:rPr>
+                <w:rFonts w:ascii="Times New Roman" w:hAnsi="Times New Roman" w:cs="Times New Roman"/>
+                <w:lang w:val="en-GB"/>
+              </w:rPr>
+            </w:pPr>
+            <w:r>
+              <w:rPr>
+                <w:rFonts w:ascii="Times New Roman" w:hAnsi="Times New Roman" w:cs="Times New Roman"/>
+                <w:lang w:val="en-GB"/>
+              </w:rPr>
+              <w:t>Team Member</w:t>
+            </w:r>
+          </w:p>
+        </w:tc>
+        <w:tc>
+          <w:tcPr>
+            <w:tcW w:w="3132" w:type="dxa"/>
+          </w:tcPr>
+          <w:p>
+            <w:pPr>
+              <w:spacing w:line="360" w:lineRule="auto"/>
+              <w:rPr>
+                <w:rFonts w:ascii="Times New Roman" w:hAnsi="Times New Roman" w:cs="Times New Roman"/>
+                <w:lang w:val="en-GB"/>
+              </w:rPr>
+            </w:pPr>
+            <w:r>
+              <w:rPr>
+                <w:rFonts w:ascii="Times New Roman" w:hAnsi="Times New Roman" w:cs="Times New Roman"/>
+                <w:lang w:val="en-GB"/>
+              </w:rPr>
+              <w:t>Verify project scope</w:t>
+            </w:r>
+          </w:p>
+          <w:p>
+            <w:pPr>
+              <w:spacing w:line="360" w:lineRule="auto"/>
+              <w:rPr>
+                <w:rFonts w:ascii="Times New Roman" w:hAnsi="Times New Roman" w:cs="Times New Roman"/>
+                <w:lang w:val="en-GB"/>
+              </w:rPr>
+            </w:pPr>
+            <w:r>
+              <w:rPr>
+                <w:rFonts w:ascii="Times New Roman" w:hAnsi="Times New Roman" w:cs="Times New Roman"/>
+                <w:lang w:val="en-GB"/>
+              </w:rPr>
+              <w:t>Change scope according to request</w:t>
+            </w:r>
+          </w:p>
+          <w:p>
+            <w:pPr>
+              <w:spacing w:line="360" w:lineRule="auto"/>
+              <w:rPr>
+                <w:rFonts w:ascii="Times New Roman" w:hAnsi="Times New Roman" w:cs="Times New Roman"/>
+                <w:lang w:val="en-GB"/>
+              </w:rPr>
+            </w:pPr>
+            <w:r>
+              <w:rPr>
+                <w:rFonts w:ascii="Times New Roman" w:hAnsi="Times New Roman" w:cs="Times New Roman"/>
+                <w:lang w:val="en-GB"/>
+              </w:rPr>
+              <w:t>Update project documents upon approval of a scope change</w:t>
+            </w:r>
+          </w:p>
+          <w:p>
+            <w:pPr>
+              <w:spacing w:line="360" w:lineRule="auto"/>
+              <w:rPr>
+                <w:rFonts w:ascii="Times New Roman" w:hAnsi="Times New Roman" w:cs="Times New Roman"/>
+                <w:lang w:val="en-GB"/>
+              </w:rPr>
+            </w:pPr>
+            <w:r>
+              <w:rPr>
+                <w:rFonts w:ascii="Times New Roman" w:hAnsi="Times New Roman" w:cs="Times New Roman"/>
+                <w:lang w:val="en-GB"/>
+              </w:rPr>
+              <w:t>Evaluate the need for scope changes and communicate them to the team</w:t>
+            </w:r>
           </w:p>
         </w:tc>
       </w:tr>
@@ -430,7 +949,7 @@
                 <w:rFonts w:ascii="Times New Roman" w:hAnsi="Times New Roman" w:cs="Times New Roman"/>
                 <w:lang w:val="en-GB"/>
               </w:rPr>
-              <w:t>Nidhi</w:t>
+              <w:t>Kuankuan</w:t>
             </w:r>
             <w:proofErr w:type="spellEnd"/>
           </w:p>
@@ -447,6 +966,13 @@
                 <w:lang w:val="en-GB"/>
               </w:rPr>
             </w:pPr>
+            <w:r>
+              <w:rPr>
+                <w:rFonts w:ascii="Times New Roman" w:hAnsi="Times New Roman" w:cs="Times New Roman"/>
+                <w:lang w:val="en-GB"/>
+              </w:rPr>
+              <w:t>Team Member</w:t>
+            </w:r>
           </w:p>
         </w:tc>
         <w:tc>
@@ -461,6 +987,68 @@
                 <w:lang w:val="en-GB"/>
               </w:rPr>
             </w:pPr>
+            <w:r>
+              <w:rPr>
+                <w:rFonts w:ascii="Times New Roman" w:hAnsi="Times New Roman" w:cs="Times New Roman"/>
+                <w:lang w:val="en-GB"/>
+              </w:rPr>
+              <w:t>Verify project scope</w:t>
+            </w:r>
+          </w:p>
+          <w:p>
+            <w:pPr>
+              <w:spacing w:line="360" w:lineRule="auto"/>
+              <w:rPr>
+                <w:rFonts w:ascii="Times New Roman" w:hAnsi="Times New Roman" w:cs="Times New Roman"/>
+                <w:lang w:val="en-GB"/>
+              </w:rPr>
+            </w:pPr>
+            <w:r>
+              <w:rPr>
+                <w:rFonts w:ascii="Times New Roman" w:hAnsi="Times New Roman" w:cs="Times New Roman"/>
+                <w:lang w:val="en-GB"/>
+              </w:rPr>
+              <w:t>Change scope according to request</w:t>
+            </w:r>
+            <w:r>
+              <w:rPr>
+                <w:rFonts w:ascii="Times New Roman" w:hAnsi="Times New Roman" w:cs="Times New Roman"/>
+                <w:lang w:val="en-GB"/>
+              </w:rPr>
+              <w:t xml:space="preserve"> </w:t>
+            </w:r>
+          </w:p>
+          <w:p>
+            <w:pPr>
+              <w:spacing w:line="360" w:lineRule="auto"/>
+              <w:rPr>
+                <w:rFonts w:ascii="Times New Roman" w:hAnsi="Times New Roman" w:cs="Times New Roman"/>
+                <w:lang w:val="en-GB"/>
+              </w:rPr>
+            </w:pPr>
+            <w:r>
+              <w:rPr>
+                <w:rFonts w:ascii="Times New Roman" w:hAnsi="Times New Roman" w:cs="Times New Roman"/>
+                <w:lang w:val="en-GB"/>
+              </w:rPr>
+              <w:t>Update project documents upon approval of a scope change</w:t>
+            </w:r>
+          </w:p>
+          <w:p>
+            <w:pPr>
+              <w:spacing w:line="360" w:lineRule="auto"/>
+              <w:rPr>
+                <w:rFonts w:ascii="Times New Roman" w:hAnsi="Times New Roman" w:cs="Times New Roman"/>
+                <w:lang w:val="en-GB"/>
+              </w:rPr>
+            </w:pPr>
+            <w:r>
+              <w:rPr>
+                <w:rFonts w:ascii="Times New Roman" w:hAnsi="Times New Roman" w:cs="Times New Roman"/>
+                <w:lang w:val="en-GB"/>
+              </w:rPr>
+              <w:t>Evaluate the need for scope changes and communicate them to the team</w:t>
+            </w:r>
           </w:p>
         </w:tc>
       </w:tr>
@@ -477,13 +1065,20 @@
                 <w:lang w:val="en-GB"/>
               </w:rPr>
             </w:pPr>
+            <w:r>
+              <w:rPr>
+                <w:rFonts w:ascii="Times New Roman" w:hAnsi="Times New Roman" w:cs="Times New Roman"/>
+                <w:lang w:val="en-GB"/>
+              </w:rPr>
+              <w:t xml:space="preserve">Simon </w:t>
+            </w:r>
             <w:proofErr w:type="spellStart"/>
             <w:r>
               <w:rPr>
                 <w:rFonts w:ascii="Times New Roman" w:hAnsi="Times New Roman" w:cs="Times New Roman"/>
                 <w:lang w:val="en-GB"/>
               </w:rPr>
-              <w:t>Cai</w:t>
+              <w:t>Poulding</w:t>
             </w:r>
             <w:proofErr w:type="spellEnd"/>
           </w:p>
@@ -500,6 +1095,13 @@
                 <w:lang w:val="en-GB"/>
               </w:rPr>
             </w:pPr>
+            <w:r>
+              <w:rPr>
+                <w:rFonts w:ascii="Times New Roman" w:hAnsi="Times New Roman" w:cs="Times New Roman"/>
+                <w:lang w:val="en-GB"/>
+              </w:rPr>
+              <w:t>Team Leader / Investor</w:t>
+            </w:r>
           </w:p>
         </w:tc>
         <w:tc>
@@ -514,51 +1116,14 @@
                 <w:lang w:val="en-GB"/>
               </w:rPr>
             </w:pPr>
-          </w:p>
-        </w:tc>
-      </w:tr>
-      <w:tr>
-        <w:tc>
-          <w:tcPr>
-            <w:tcW w:w="3132" w:type="dxa"/>
-          </w:tcPr>
-          <w:p>
-            <w:pPr>
-              <w:spacing w:line="360" w:lineRule="auto"/>
-              <w:rPr>
-                <w:rFonts w:ascii="Times New Roman" w:hAnsi="Times New Roman" w:cs="Times New Roman"/>
-                <w:lang w:val="en-GB"/>
-              </w:rPr>
-            </w:pPr>
-            <w:proofErr w:type="spellStart"/>
-            <w:r>
-              <w:rPr>
-                <w:rFonts w:ascii="Times New Roman" w:hAnsi="Times New Roman" w:cs="Times New Roman"/>
-                <w:lang w:val="en-GB"/>
-              </w:rPr>
-              <w:t>Kuankuan</w:t>
-            </w:r>
-            <w:proofErr w:type="spellEnd"/>
-          </w:p>
-        </w:tc>
-        <w:tc>
-          <w:tcPr>
-            <w:tcW w:w="3132" w:type="dxa"/>
-          </w:tcPr>
-          <w:p>
-            <w:pPr>
-              <w:spacing w:line="360" w:lineRule="auto"/>
-              <w:rPr>
-                <w:rFonts w:ascii="Times New Roman" w:hAnsi="Times New Roman" w:cs="Times New Roman"/>
-                <w:lang w:val="en-GB"/>
-              </w:rPr>
-            </w:pPr>
-          </w:p>
-        </w:tc>
-        <w:tc>
-          <w:tcPr>
-            <w:tcW w:w="3132" w:type="dxa"/>
-          </w:tcPr>
+            <w:r>
+              <w:rPr>
+                <w:rFonts w:ascii="Times New Roman" w:hAnsi="Times New Roman" w:cs="Times New Roman"/>
+                <w:lang w:val="en-GB"/>
+              </w:rPr>
+              <w:t>Verify project scope</w:t>
+            </w:r>
+          </w:p>
           <w:p>
             <w:pPr>
               <w:spacing w:line="360" w:lineRule="auto"/>
@@ -579,6 +1144,21 @@
           <w:lang w:val="en-GB"/>
         </w:rPr>
       </w:pPr>
+    </w:p>
+    <w:p>
+      <w:pPr>
+        <w:rPr>
+          <w:rFonts w:ascii="Times New Roman" w:hAnsi="Times New Roman" w:cs="Times New Roman"/>
+          <w:lang w:val="en-GB"/>
+        </w:rPr>
+      </w:pPr>
+      <w:r>
+        <w:rPr>
+          <w:rFonts w:ascii="Times New Roman" w:hAnsi="Times New Roman" w:cs="Times New Roman"/>
+          <w:lang w:val="en-GB"/>
+        </w:rPr>
+        <w:br w:type="page"/>
+      </w:r>
     </w:p>
     <w:p>
       <w:pPr>
@@ -670,6 +1250,15 @@
     </w:p>
     <w:p>
       <w:pPr>
+        <w:spacing w:line="360" w:lineRule="auto"/>
+        <w:rPr>
+          <w:rFonts w:ascii="Times New Roman" w:hAnsi="Times New Roman" w:cs="Times New Roman"/>
+          <w:lang w:val="en-GB"/>
+        </w:rPr>
+      </w:pPr>
+    </w:p>
+    <w:p>
+      <w:pPr>
         <w:rPr>
           <w:rFonts w:ascii="Times New Roman" w:hAnsi="Times New Roman" w:cs="Times New Roman"/>
           <w:lang w:val="en-GB"/>
@@ -723,7 +1312,6 @@
           <w:szCs w:val="22"/>
           <w:lang w:val="en-US"/>
         </w:rPr>
-        <w:lastRenderedPageBreak/>
         <w:t>This project plan will be assessing a grocery purchase planning system. Each individual has to eat healthy and maintain a good economy in order to have a healthy and a sustainable life. This is why the purpose of the system is to meet the -aware or unaware</w:t>
       </w:r>
       <w:r>
@@ -1121,6 +1709,13 @@
         </w:rPr>
         <w:t>Project Quality Management</w:t>
       </w:r>
+      <w:r>
+        <w:rPr>
+          <w:rFonts w:ascii="Times New Roman" w:hAnsi="Times New Roman" w:cs="Times New Roman"/>
+          <w:lang w:val="en-GB"/>
+        </w:rPr>
+        <w:t xml:space="preserve"> Document</w:t>
+      </w:r>
     </w:p>
     <w:p>
       <w:pPr>
@@ -1142,6 +1737,13 @@
         </w:rPr>
         <w:t>Project Risk Management</w:t>
       </w:r>
+      <w:r>
+        <w:rPr>
+          <w:rFonts w:ascii="Times New Roman" w:hAnsi="Times New Roman" w:cs="Times New Roman"/>
+          <w:lang w:val="en-GB"/>
+        </w:rPr>
+        <w:t xml:space="preserve"> Document</w:t>
+      </w:r>
     </w:p>
     <w:p>
       <w:pPr>
@@ -1236,23 +1838,6 @@
           <w:lang w:val="en-GB"/>
         </w:rPr>
       </w:pPr>
-      <w:r>
-        <w:rPr>
-          <w:rFonts w:ascii="Times New Roman" w:hAnsi="Times New Roman" w:cs="Times New Roman"/>
-          <w:lang w:val="en-GB"/>
-        </w:rPr>
-        <w:t>…… etc.</w:t>
-      </w:r>
-    </w:p>
-    <w:p>
-      <w:pPr>
-        <w:pStyle w:val="Liststycke"/>
-        <w:spacing w:line="360" w:lineRule="auto"/>
-        <w:rPr>
-          <w:rFonts w:ascii="Times New Roman" w:hAnsi="Times New Roman" w:cs="Times New Roman"/>
-          <w:lang w:val="en-GB"/>
-        </w:rPr>
-      </w:pPr>
     </w:p>
     <w:p>
       <w:pPr>
@@ -1471,7 +2056,28 @@
           <w:rFonts w:ascii="Times New Roman" w:hAnsi="Times New Roman" w:cs="Times New Roman"/>
           <w:lang w:val="en-GB"/>
         </w:rPr>
-        <w:t>Incorrect nutrition plans</w:t>
+        <w:t xml:space="preserve">Incorrect </w:t>
+      </w:r>
+      <w:r>
+        <w:rPr>
+          <w:rFonts w:ascii="Times New Roman" w:hAnsi="Times New Roman" w:cs="Times New Roman"/>
+          <w:lang w:val="en-GB"/>
+        </w:rPr>
+        <w:t>nutritive</w:t>
+      </w:r>
+      <w:r>
+        <w:rPr>
+          <w:rFonts w:ascii="Times New Roman" w:hAnsi="Times New Roman" w:cs="Times New Roman"/>
+          <w:lang w:val="en-GB"/>
+        </w:rPr>
+        <w:t xml:space="preserve"> </w:t>
+      </w:r>
+      <w:r>
+        <w:rPr>
+          <w:rFonts w:ascii="Times New Roman" w:hAnsi="Times New Roman" w:cs="Times New Roman"/>
+          <w:lang w:val="en-GB"/>
+        </w:rPr>
+        <w:t>diet</w:t>
       </w:r>
     </w:p>
     <w:p>
@@ -1557,6 +2163,13 @@
         </w:rPr>
         <w:t>Cultural differences</w:t>
       </w:r>
+      <w:r>
+        <w:rPr>
+          <w:rFonts w:ascii="Times New Roman" w:hAnsi="Times New Roman" w:cs="Times New Roman"/>
+          <w:lang w:val="en-GB"/>
+        </w:rPr>
+        <w:t xml:space="preserve"> and language differences</w:t>
+      </w:r>
     </w:p>
     <w:p>
       <w:pPr>
@@ -1576,7 +2189,21 @@
           <w:rFonts w:ascii="Times New Roman" w:hAnsi="Times New Roman" w:cs="Times New Roman"/>
           <w:lang w:val="en-GB"/>
         </w:rPr>
-        <w:t>Two of seven team members working overseas</w:t>
+        <w:t>Two of seven team members</w:t>
+      </w:r>
+      <w:r>
+        <w:rPr>
+          <w:rFonts w:ascii="Times New Roman" w:hAnsi="Times New Roman" w:cs="Times New Roman"/>
+          <w:lang w:val="en-GB"/>
+        </w:rPr>
+        <w:t xml:space="preserve"> will be</w:t>
+      </w:r>
+      <w:r>
+        <w:rPr>
+          <w:rFonts w:ascii="Times New Roman" w:hAnsi="Times New Roman" w:cs="Times New Roman"/>
+          <w:lang w:val="en-GB"/>
+        </w:rPr>
+        <w:t xml:space="preserve"> working overseas</w:t>
       </w:r>
     </w:p>
     <w:p>
@@ -1588,22 +2215,6 @@
           <w:lang w:val="en-GB"/>
         </w:rPr>
       </w:pPr>
-      <w:r>
-        <w:rPr>
-          <w:rFonts w:ascii="Times New Roman" w:hAnsi="Times New Roman" w:cs="Times New Roman"/>
-          <w:lang w:val="en-GB"/>
-        </w:rPr>
-        <w:t>……</w:t>
-      </w:r>
-      <w:proofErr w:type="spellStart"/>
-      <w:r>
-        <w:rPr>
-          <w:rFonts w:ascii="Times New Roman" w:hAnsi="Times New Roman" w:cs="Times New Roman"/>
-          <w:lang w:val="en-GB"/>
-        </w:rPr>
-        <w:t>etc</w:t>
-      </w:r>
-      <w:proofErr w:type="spellEnd"/>
     </w:p>
     <w:p>
       <w:pPr>
@@ -1765,36 +2376,6 @@
     </w:p>
     <w:p>
       <w:pPr>
-        <w:pStyle w:val="Liststycke"/>
-        <w:numPr>
-          <w:ilvl w:val="0"/>
-          <w:numId w:val="5"/>
-        </w:numPr>
-        <w:spacing w:line="360" w:lineRule="auto"/>
-        <w:rPr>
-          <w:rFonts w:ascii="Times New Roman" w:hAnsi="Times New Roman" w:cs="Times New Roman"/>
-          <w:lang w:val="en-GB"/>
-        </w:rPr>
-      </w:pPr>
-      <w:r>
-        <w:rPr>
-          <w:rFonts w:ascii="Times New Roman" w:hAnsi="Times New Roman" w:cs="Times New Roman"/>
-          <w:lang w:val="en-GB"/>
-        </w:rPr>
-        <w:t xml:space="preserve">…. </w:t>
-      </w:r>
-      <w:proofErr w:type="gramStart"/>
-      <w:r>
-        <w:rPr>
-          <w:rFonts w:ascii="Times New Roman" w:hAnsi="Times New Roman" w:cs="Times New Roman"/>
-          <w:lang w:val="en-GB"/>
-        </w:rPr>
-        <w:t>Etc..</w:t>
-      </w:r>
-      <w:proofErr w:type="gramEnd"/>
-    </w:p>
-    <w:p>
-      <w:pPr>
         <w:spacing w:line="360" w:lineRule="auto"/>
         <w:rPr>
           <w:rFonts w:ascii="Times New Roman" w:hAnsi="Times New Roman" w:cs="Times New Roman"/>
@@ -1985,8 +2566,6 @@
         </w:rPr>
         <w:t xml:space="preserve"> which hopefully provides the project team a heads up for any deliverables needed to be added. </w:t>
       </w:r>
-      <w:bookmarkStart w:id="0" w:name="_GoBack"/>
-      <w:bookmarkEnd w:id="0"/>
     </w:p>
     <w:p>
       <w:pPr>
@@ -2024,67 +2603,99 @@
     </w:p>
     <w:p>
       <w:pPr>
-        <w:ind w:left="720"/>
-        <w:rPr>
-          <w:rFonts w:ascii="Times New Roman" w:hAnsi="Times New Roman" w:cs="Times New Roman"/>
-          <w:lang w:val="en-GB"/>
-        </w:rPr>
-      </w:pPr>
-    </w:p>
-    <w:p>
-      <w:pPr>
-        <w:rPr>
-          <w:rFonts w:ascii="Times New Roman" w:hAnsi="Times New Roman" w:cs="Times New Roman"/>
-          <w:lang w:val="en-GB"/>
-        </w:rPr>
-      </w:pPr>
-    </w:p>
-    <w:p>
-      <w:pPr>
-        <w:rPr>
-          <w:rFonts w:ascii="Times New Roman" w:hAnsi="Times New Roman" w:cs="Times New Roman"/>
-          <w:b/>
-          <w:sz w:val="28"/>
-          <w:u w:val="single"/>
-          <w:lang w:val="en-GB"/>
-        </w:rPr>
-      </w:pPr>
-    </w:p>
-    <w:p>
-      <w:pPr>
-        <w:rPr>
-          <w:rFonts w:ascii="Times New Roman" w:hAnsi="Times New Roman" w:cs="Times New Roman"/>
-          <w:lang w:val="en-GB"/>
-        </w:rPr>
-      </w:pPr>
-    </w:p>
-    <w:p>
-      <w:pPr>
-        <w:rPr>
-          <w:rFonts w:ascii="Times New Roman" w:hAnsi="Times New Roman" w:cs="Times New Roman"/>
-          <w:lang w:val="en-GB"/>
-        </w:rPr>
-      </w:pPr>
-    </w:p>
-    <w:p>
-      <w:pPr>
-        <w:rPr>
-          <w:rFonts w:ascii="Times New Roman" w:hAnsi="Times New Roman" w:cs="Times New Roman"/>
-          <w:lang w:val="en-GB"/>
-        </w:rPr>
-      </w:pPr>
-    </w:p>
-    <w:p>
-      <w:pPr>
-        <w:rPr>
-          <w:rFonts w:ascii="Times New Roman" w:hAnsi="Times New Roman" w:cs="Times New Roman"/>
-          <w:lang w:val="en-GB"/>
-        </w:rPr>
-      </w:pPr>
-    </w:p>
-    <w:p>
-      <w:pPr>
-        <w:jc w:val="center"/>
+        <w:spacing w:line="360" w:lineRule="auto"/>
+        <w:rPr>
+          <w:rFonts w:ascii="Times New Roman" w:hAnsi="Times New Roman" w:cs="Times New Roman"/>
+          <w:lang w:val="en-GB"/>
+        </w:rPr>
+      </w:pPr>
+      <w:r>
+        <w:rPr>
+          <w:rFonts w:ascii="Times New Roman" w:hAnsi="Times New Roman" w:cs="Times New Roman"/>
+          <w:lang w:val="en-GB"/>
+        </w:rPr>
+        <w:t xml:space="preserve">The control will be handled by all team members. They will have to follow the </w:t>
+      </w:r>
+      <w:proofErr w:type="spellStart"/>
+      <w:r>
+        <w:rPr>
+          <w:rFonts w:ascii="Times New Roman" w:hAnsi="Times New Roman" w:cs="Times New Roman"/>
+          <w:lang w:val="en-GB"/>
+        </w:rPr>
+        <w:t>WBS</w:t>
+      </w:r>
+      <w:proofErr w:type="spellEnd"/>
+      <w:r>
+        <w:rPr>
+          <w:rFonts w:ascii="Times New Roman" w:hAnsi="Times New Roman" w:cs="Times New Roman"/>
+          <w:lang w:val="en-GB"/>
+        </w:rPr>
+        <w:t xml:space="preserve"> and generate the deliverables for each </w:t>
+      </w:r>
+      <w:proofErr w:type="spellStart"/>
+      <w:r>
+        <w:rPr>
+          <w:rFonts w:ascii="Times New Roman" w:hAnsi="Times New Roman" w:cs="Times New Roman"/>
+          <w:lang w:val="en-GB"/>
+        </w:rPr>
+        <w:t>WBS</w:t>
+      </w:r>
+      <w:proofErr w:type="spellEnd"/>
+      <w:r>
+        <w:rPr>
+          <w:rFonts w:ascii="Times New Roman" w:hAnsi="Times New Roman" w:cs="Times New Roman"/>
+          <w:lang w:val="en-GB"/>
+        </w:rPr>
+        <w:t xml:space="preserve"> element. The whole team is supposed to </w:t>
+      </w:r>
+      <w:r>
+        <w:rPr>
+          <w:rFonts w:ascii="Times New Roman" w:hAnsi="Times New Roman" w:cs="Times New Roman"/>
+          <w:lang w:val="en-GB"/>
+        </w:rPr>
+        <w:t xml:space="preserve">oversee </w:t>
+      </w:r>
+      <w:r>
+        <w:rPr>
+          <w:rFonts w:ascii="Times New Roman" w:hAnsi="Times New Roman" w:cs="Times New Roman"/>
+          <w:lang w:val="en-GB"/>
+        </w:rPr>
+        <w:t xml:space="preserve">the progression of the project to ensure that the control process is followed i.e. that its following the </w:t>
+      </w:r>
+      <w:proofErr w:type="spellStart"/>
+      <w:r>
+        <w:rPr>
+          <w:rFonts w:ascii="Times New Roman" w:hAnsi="Times New Roman" w:cs="Times New Roman"/>
+          <w:lang w:val="en-GB"/>
+        </w:rPr>
+        <w:t>WBS</w:t>
+      </w:r>
+      <w:proofErr w:type="spellEnd"/>
+      <w:r>
+        <w:rPr>
+          <w:rFonts w:ascii="Times New Roman" w:hAnsi="Times New Roman" w:cs="Times New Roman"/>
+          <w:lang w:val="en-GB"/>
+        </w:rPr>
+        <w:t xml:space="preserve">. All requested changes to the scope must be processed so everyone’s ideas are getting accounted to. The requested change to the scope should be discussed </w:t>
+      </w:r>
+      <w:r>
+        <w:rPr>
+          <w:rFonts w:ascii="Times New Roman" w:hAnsi="Times New Roman" w:cs="Times New Roman"/>
+          <w:lang w:val="en-GB"/>
+        </w:rPr>
+        <w:t xml:space="preserve">in the group, and no documentation of the change request is needed but if accepted it has to get carried out in all affected documents. </w:t>
+      </w:r>
+    </w:p>
+    <w:p>
+      <w:pPr>
+        <w:rPr>
+          <w:rFonts w:ascii="Times New Roman" w:hAnsi="Times New Roman" w:cs="Times New Roman"/>
+          <w:lang w:val="en-GB"/>
+        </w:rPr>
+      </w:pPr>
+    </w:p>
+    <w:p>
+      <w:pPr>
         <w:rPr>
           <w:rFonts w:ascii="Times New Roman" w:hAnsi="Times New Roman" w:cs="Times New Roman"/>
           <w:b/>
@@ -2284,6 +2895,119 @@
     </w:lvl>
   </w:abstractNum>
   <w:abstractNum w:abstractNumId="2">
+    <w:nsid w:val="16673037"/>
+    <w:multiLevelType w:val="hybridMultilevel"/>
+    <w:tmpl w:val="D01A0D0E"/>
+    <w:lvl w:ilvl="0" w:tplc="8F1ED5F6">
+      <w:start w:val="1"/>
+      <w:numFmt w:val="bullet"/>
+      <w:lvlText w:val="-"/>
+      <w:lvlJc w:val="left"/>
+      <w:pPr>
+        <w:ind w:left="720" w:hanging="360"/>
+      </w:pPr>
+      <w:rPr>
+        <w:rFonts w:ascii="Times New Roman" w:eastAsiaTheme="minorEastAsia" w:hAnsi="Times New Roman" w:cs="Times New Roman" w:hint="default"/>
+      </w:rPr>
+    </w:lvl>
+    <w:lvl w:ilvl="1" w:tplc="041D0003" w:tentative="1">
+      <w:start w:val="1"/>
+      <w:numFmt w:val="bullet"/>
+      <w:lvlText w:val="o"/>
+      <w:lvlJc w:val="left"/>
+      <w:pPr>
+        <w:ind w:left="1440" w:hanging="360"/>
+      </w:pPr>
+      <w:rPr>
+        <w:rFonts w:ascii="Courier New" w:hAnsi="Courier New" w:cs="Courier New" w:hint="default"/>
+      </w:rPr>
+    </w:lvl>
+    <w:lvl w:ilvl="2" w:tplc="041D0005" w:tentative="1">
+      <w:start w:val="1"/>
+      <w:numFmt w:val="bullet"/>
+      <w:lvlText w:val=""/>
+      <w:lvlJc w:val="left"/>
+      <w:pPr>
+        <w:ind w:left="2160" w:hanging="360"/>
+      </w:pPr>
+      <w:rPr>
+        <w:rFonts w:ascii="Wingdings" w:hAnsi="Wingdings" w:hint="default"/>
+      </w:rPr>
+    </w:lvl>
+    <w:lvl w:ilvl="3" w:tplc="041D0001" w:tentative="1">
+      <w:start w:val="1"/>
+      <w:numFmt w:val="bullet"/>
+      <w:lvlText w:val=""/>
+      <w:lvlJc w:val="left"/>
+      <w:pPr>
+        <w:ind w:left="2880" w:hanging="360"/>
+      </w:pPr>
+      <w:rPr>
+        <w:rFonts w:ascii="Symbol" w:hAnsi="Symbol" w:hint="default"/>
+      </w:rPr>
+    </w:lvl>
+    <w:lvl w:ilvl="4" w:tplc="041D0003" w:tentative="1">
+      <w:start w:val="1"/>
+      <w:numFmt w:val="bullet"/>
+      <w:lvlText w:val="o"/>
+      <w:lvlJc w:val="left"/>
+      <w:pPr>
+        <w:ind w:left="3600" w:hanging="360"/>
+      </w:pPr>
+      <w:rPr>
+        <w:rFonts w:ascii="Courier New" w:hAnsi="Courier New" w:cs="Courier New" w:hint="default"/>
+      </w:rPr>
+    </w:lvl>
+    <w:lvl w:ilvl="5" w:tplc="041D0005" w:tentative="1">
+      <w:start w:val="1"/>
+      <w:numFmt w:val="bullet"/>
+      <w:lvlText w:val=""/>
+      <w:lvlJc w:val="left"/>
+      <w:pPr>
+        <w:ind w:left="4320" w:hanging="360"/>
+      </w:pPr>
+      <w:rPr>
+        <w:rFonts w:ascii="Wingdings" w:hAnsi="Wingdings" w:hint="default"/>
+      </w:rPr>
+    </w:lvl>
+    <w:lvl w:ilvl="6" w:tplc="041D0001" w:tentative="1">
+      <w:start w:val="1"/>
+      <w:numFmt w:val="bullet"/>
+      <w:lvlText w:val=""/>
+      <w:lvlJc w:val="left"/>
+      <w:pPr>
+        <w:ind w:left="5040" w:hanging="360"/>
+      </w:pPr>
+      <w:rPr>
+        <w:rFonts w:ascii="Symbol" w:hAnsi="Symbol" w:hint="default"/>
+      </w:rPr>
+    </w:lvl>
+    <w:lvl w:ilvl="7" w:tplc="041D0003" w:tentative="1">
+      <w:start w:val="1"/>
+      <w:numFmt w:val="bullet"/>
+      <w:lvlText w:val="o"/>
+      <w:lvlJc w:val="left"/>
+      <w:pPr>
+        <w:ind w:left="5760" w:hanging="360"/>
+      </w:pPr>
+      <w:rPr>
+        <w:rFonts w:ascii="Courier New" w:hAnsi="Courier New" w:cs="Courier New" w:hint="default"/>
+      </w:rPr>
+    </w:lvl>
+    <w:lvl w:ilvl="8" w:tplc="041D0005" w:tentative="1">
+      <w:start w:val="1"/>
+      <w:numFmt w:val="bullet"/>
+      <w:lvlText w:val=""/>
+      <w:lvlJc w:val="left"/>
+      <w:pPr>
+        <w:ind w:left="6480" w:hanging="360"/>
+      </w:pPr>
+      <w:rPr>
+        <w:rFonts w:ascii="Wingdings" w:hAnsi="Wingdings" w:hint="default"/>
+      </w:rPr>
+    </w:lvl>
+  </w:abstractNum>
+  <w:abstractNum w:abstractNumId="3">
     <w:nsid w:val="3BC827D7"/>
     <w:multiLevelType w:val="hybridMultilevel"/>
     <w:tmpl w:val="1C94BE8C"/>
@@ -2372,7 +3096,120 @@
       </w:pPr>
     </w:lvl>
   </w:abstractNum>
-  <w:abstractNum w:abstractNumId="3">
+  <w:abstractNum w:abstractNumId="4">
+    <w:nsid w:val="469175D0"/>
+    <w:multiLevelType w:val="hybridMultilevel"/>
+    <w:tmpl w:val="26305930"/>
+    <w:lvl w:ilvl="0" w:tplc="A53EA396">
+      <w:start w:val="1"/>
+      <w:numFmt w:val="bullet"/>
+      <w:lvlText w:val="-"/>
+      <w:lvlJc w:val="left"/>
+      <w:pPr>
+        <w:ind w:left="720" w:hanging="360"/>
+      </w:pPr>
+      <w:rPr>
+        <w:rFonts w:ascii="Times New Roman" w:eastAsiaTheme="minorEastAsia" w:hAnsi="Times New Roman" w:cs="Times New Roman" w:hint="default"/>
+      </w:rPr>
+    </w:lvl>
+    <w:lvl w:ilvl="1" w:tplc="041D0003" w:tentative="1">
+      <w:start w:val="1"/>
+      <w:numFmt w:val="bullet"/>
+      <w:lvlText w:val="o"/>
+      <w:lvlJc w:val="left"/>
+      <w:pPr>
+        <w:ind w:left="1440" w:hanging="360"/>
+      </w:pPr>
+      <w:rPr>
+        <w:rFonts w:ascii="Courier New" w:hAnsi="Courier New" w:cs="Courier New" w:hint="default"/>
+      </w:rPr>
+    </w:lvl>
+    <w:lvl w:ilvl="2" w:tplc="041D0005" w:tentative="1">
+      <w:start w:val="1"/>
+      <w:numFmt w:val="bullet"/>
+      <w:lvlText w:val=""/>
+      <w:lvlJc w:val="left"/>
+      <w:pPr>
+        <w:ind w:left="2160" w:hanging="360"/>
+      </w:pPr>
+      <w:rPr>
+        <w:rFonts w:ascii="Wingdings" w:hAnsi="Wingdings" w:hint="default"/>
+      </w:rPr>
+    </w:lvl>
+    <w:lvl w:ilvl="3" w:tplc="041D0001" w:tentative="1">
+      <w:start w:val="1"/>
+      <w:numFmt w:val="bullet"/>
+      <w:lvlText w:val=""/>
+      <w:lvlJc w:val="left"/>
+      <w:pPr>
+        <w:ind w:left="2880" w:hanging="360"/>
+      </w:pPr>
+      <w:rPr>
+        <w:rFonts w:ascii="Symbol" w:hAnsi="Symbol" w:hint="default"/>
+      </w:rPr>
+    </w:lvl>
+    <w:lvl w:ilvl="4" w:tplc="041D0003" w:tentative="1">
+      <w:start w:val="1"/>
+      <w:numFmt w:val="bullet"/>
+      <w:lvlText w:val="o"/>
+      <w:lvlJc w:val="left"/>
+      <w:pPr>
+        <w:ind w:left="3600" w:hanging="360"/>
+      </w:pPr>
+      <w:rPr>
+        <w:rFonts w:ascii="Courier New" w:hAnsi="Courier New" w:cs="Courier New" w:hint="default"/>
+      </w:rPr>
+    </w:lvl>
+    <w:lvl w:ilvl="5" w:tplc="041D0005" w:tentative="1">
+      <w:start w:val="1"/>
+      <w:numFmt w:val="bullet"/>
+      <w:lvlText w:val=""/>
+      <w:lvlJc w:val="left"/>
+      <w:pPr>
+        <w:ind w:left="4320" w:hanging="360"/>
+      </w:pPr>
+      <w:rPr>
+        <w:rFonts w:ascii="Wingdings" w:hAnsi="Wingdings" w:hint="default"/>
+      </w:rPr>
+    </w:lvl>
+    <w:lvl w:ilvl="6" w:tplc="041D0001" w:tentative="1">
+      <w:start w:val="1"/>
+      <w:numFmt w:val="bullet"/>
+      <w:lvlText w:val=""/>
+      <w:lvlJc w:val="left"/>
+      <w:pPr>
+        <w:ind w:left="5040" w:hanging="360"/>
+      </w:pPr>
+      <w:rPr>
+        <w:rFonts w:ascii="Symbol" w:hAnsi="Symbol" w:hint="default"/>
+      </w:rPr>
+    </w:lvl>
+    <w:lvl w:ilvl="7" w:tplc="041D0003" w:tentative="1">
+      <w:start w:val="1"/>
+      <w:numFmt w:val="bullet"/>
+      <w:lvlText w:val="o"/>
+      <w:lvlJc w:val="left"/>
+      <w:pPr>
+        <w:ind w:left="5760" w:hanging="360"/>
+      </w:pPr>
+      <w:rPr>
+        <w:rFonts w:ascii="Courier New" w:hAnsi="Courier New" w:cs="Courier New" w:hint="default"/>
+      </w:rPr>
+    </w:lvl>
+    <w:lvl w:ilvl="8" w:tplc="041D0005" w:tentative="1">
+      <w:start w:val="1"/>
+      <w:numFmt w:val="bullet"/>
+      <w:lvlText w:val=""/>
+      <w:lvlJc w:val="left"/>
+      <w:pPr>
+        <w:ind w:left="6480" w:hanging="360"/>
+      </w:pPr>
+      <w:rPr>
+        <w:rFonts w:ascii="Wingdings" w:hAnsi="Wingdings" w:hint="default"/>
+      </w:rPr>
+    </w:lvl>
+  </w:abstractNum>
+  <w:abstractNum w:abstractNumId="5">
     <w:nsid w:val="67E80324"/>
     <w:multiLevelType w:val="multilevel"/>
     <w:tmpl w:val="32845766"/>
@@ -2521,7 +3358,7 @@
       </w:rPr>
     </w:lvl>
   </w:abstractNum>
-  <w:abstractNum w:abstractNumId="4">
+  <w:abstractNum w:abstractNumId="6">
     <w:nsid w:val="718E2BC3"/>
     <w:multiLevelType w:val="multilevel"/>
     <w:tmpl w:val="274E674C"/>
@@ -2635,19 +3472,25 @@
     </w:lvl>
   </w:abstractNum>
   <w:num w:numId="1">
-    <w:abstractNumId w:val="3"/>
+    <w:abstractNumId w:val="5"/>
   </w:num>
   <w:num w:numId="2">
-    <w:abstractNumId w:val="4"/>
+    <w:abstractNumId w:val="6"/>
   </w:num>
   <w:num w:numId="3">
     <w:abstractNumId w:val="1"/>
   </w:num>
   <w:num w:numId="4">
-    <w:abstractNumId w:val="2"/>
+    <w:abstractNumId w:val="3"/>
   </w:num>
   <w:num w:numId="5">
     <w:abstractNumId w:val="0"/>
+  </w:num>
+  <w:num w:numId="6">
+    <w:abstractNumId w:val="2"/>
+  </w:num>
+  <w:num w:numId="7">
+    <w:abstractNumId w:val="4"/>
   </w:num>
 </w:numbering>
 </file>

</xml_diff>

<commit_message>
PLEASE READ MEgit add Quality\ Management\ Plan.doc git add Quality\ Management\ Plan.doc  Not finished yet, lacks Quality Assurance, Quality Control and Quality Control Measurements, but enough for presentation
</commit_message>
<xml_diff>
--- a/Velija/Scope of the Project.docx
+++ b/Velija/Scope of the Project.docx
@@ -94,8 +94,6 @@
         </w:rPr>
         <w:t xml:space="preserve">. </w:t>
       </w:r>
-      <w:bookmarkStart w:id="0" w:name="_GoBack"/>
-      <w:bookmarkEnd w:id="0"/>
     </w:p>
     <w:p>
       <w:pPr>
@@ -2670,6 +2668,33 @@
         <w:spacing w:line="360" w:lineRule="auto"/>
         <w:rPr>
           <w:rFonts w:ascii="Times New Roman" w:hAnsi="Times New Roman" w:cs="Times New Roman"/>
+          <w:lang w:val="en-GB"/>
+        </w:rPr>
+      </w:pPr>
+    </w:p>
+    <w:p>
+      <w:pPr>
+        <w:spacing w:line="360" w:lineRule="auto"/>
+        <w:rPr>
+          <w:rFonts w:ascii="Times New Roman" w:hAnsi="Times New Roman" w:cs="Times New Roman"/>
+          <w:lang w:val="en-GB"/>
+        </w:rPr>
+      </w:pPr>
+    </w:p>
+    <w:p>
+      <w:pPr>
+        <w:spacing w:line="360" w:lineRule="auto"/>
+        <w:rPr>
+          <w:rFonts w:ascii="Times New Roman" w:hAnsi="Times New Roman" w:cs="Times New Roman"/>
+          <w:lang w:val="en-GB"/>
+        </w:rPr>
+      </w:pPr>
+    </w:p>
+    <w:p>
+      <w:pPr>
+        <w:spacing w:line="360" w:lineRule="auto"/>
+        <w:rPr>
+          <w:rFonts w:ascii="Times New Roman" w:hAnsi="Times New Roman" w:cs="Times New Roman"/>
           <w:b/>
           <w:sz w:val="28"/>
           <w:u w:val="single"/>
@@ -2692,12 +2717,106 @@
         <w:spacing w:line="360" w:lineRule="auto"/>
         <w:rPr>
           <w:rFonts w:ascii="Times New Roman" w:hAnsi="Times New Roman" w:cs="Times New Roman"/>
+          <w:lang w:val="en-GB"/>
+        </w:rPr>
+      </w:pPr>
+      <w:bookmarkStart w:id="0" w:name="_GoBack"/>
+      <w:r>
+        <w:rPr>
+          <w:rFonts w:ascii="Times New Roman" w:hAnsi="Times New Roman" w:cs="Times New Roman"/>
+          <w:lang w:val="en-GB"/>
+        </w:rPr>
+        <w:t>Below is the hierarchical tree which represents the Work Break Down Structure, it provides a clear high-level view of what is to be done</w:t>
+      </w:r>
+      <w:bookmarkEnd w:id="0"/>
+      <w:r>
+        <w:rPr>
+          <w:rFonts w:ascii="Times New Roman" w:hAnsi="Times New Roman" w:cs="Times New Roman"/>
+          <w:lang w:val="en-GB"/>
+        </w:rPr>
+        <w:t>.</w:t>
+      </w:r>
+    </w:p>
+    <w:p>
+      <w:pPr>
+        <w:spacing w:line="360" w:lineRule="auto"/>
+        <w:rPr>
+          <w:rFonts w:ascii="Times New Roman" w:hAnsi="Times New Roman" w:cs="Times New Roman"/>
           <w:b/>
           <w:sz w:val="28"/>
           <w:u w:val="single"/>
           <w:lang w:val="en-GB"/>
         </w:rPr>
       </w:pPr>
+    </w:p>
+    <w:p>
+      <w:pPr>
+        <w:spacing w:line="360" w:lineRule="auto"/>
+        <w:rPr>
+          <w:rFonts w:ascii="Times New Roman" w:hAnsi="Times New Roman" w:cs="Times New Roman"/>
+          <w:b/>
+          <w:sz w:val="28"/>
+          <w:u w:val="single"/>
+          <w:lang w:val="en-GB"/>
+        </w:rPr>
+      </w:pPr>
+      <w:r>
+        <w:rPr>
+          <w:rFonts w:ascii="Times New Roman" w:hAnsi="Times New Roman" w:cs="Times New Roman"/>
+          <w:b/>
+          <w:noProof/>
+          <w:sz w:val="28"/>
+          <w:u w:val="single"/>
+        </w:rPr>
+        <w:drawing>
+          <wp:inline distT="0" distB="0" distL="0" distR="0" wp14:anchorId="66F10E50" wp14:editId="5B92C46F">
+            <wp:extent cx="5962650" cy="3594735"/>
+            <wp:effectExtent l="0" t="0" r="6350" b="12065"/>
+            <wp:docPr id="2" name="Bildobjekt 2" descr="../../../../Downloads/wbs-2.png"/>
+            <wp:cNvGraphicFramePr>
+              <a:graphicFrameLocks xmlns:a="http://schemas.openxmlformats.org/drawingml/2006/main" noChangeAspect="1"/>
+            </wp:cNvGraphicFramePr>
+            <a:graphic xmlns:a="http://schemas.openxmlformats.org/drawingml/2006/main">
+              <a:graphicData uri="http://schemas.openxmlformats.org/drawingml/2006/picture">
+                <pic:pic xmlns:pic="http://schemas.openxmlformats.org/drawingml/2006/picture">
+                  <pic:nvPicPr>
+                    <pic:cNvPr id="0" name="Picture 2" descr="../../../../Downloads/wbs-2.png"/>
+                    <pic:cNvPicPr>
+                      <a:picLocks noChangeAspect="1" noChangeArrowheads="1"/>
+                    </pic:cNvPicPr>
+                  </pic:nvPicPr>
+                  <pic:blipFill>
+                    <a:blip r:embed="rId5">
+                      <a:extLst>
+                        <a:ext uri="{28A0092B-C50C-407E-A947-70E740481C1C}">
+                          <a14:useLocalDpi xmlns:a14="http://schemas.microsoft.com/office/drawing/2010/main" val="0"/>
+                        </a:ext>
+                      </a:extLst>
+                    </a:blip>
+                    <a:srcRect/>
+                    <a:stretch>
+                      <a:fillRect/>
+                    </a:stretch>
+                  </pic:blipFill>
+                  <pic:spPr bwMode="auto">
+                    <a:xfrm>
+                      <a:off x="0" y="0"/>
+                      <a:ext cx="5962650" cy="3594735"/>
+                    </a:xfrm>
+                    <a:prstGeom prst="rect">
+                      <a:avLst/>
+                    </a:prstGeom>
+                    <a:noFill/>
+                    <a:ln>
+                      <a:noFill/>
+                    </a:ln>
+                  </pic:spPr>
+                </pic:pic>
+              </a:graphicData>
+            </a:graphic>
+          </wp:inline>
+        </w:drawing>
+      </w:r>
     </w:p>
     <w:p>
       <w:pPr>

</xml_diff>